<commit_message>
Fixing github user problem
</commit_message>
<xml_diff>
--- a/lab01/Lab1-Answer-Sheet.docx
+++ b/lab01/Lab1-Answer-Sheet.docx
@@ -621,13 +621,82 @@
     </w:p>
     <w:p>
       <w:r>
-        <w:t>[Place for your answer]</w:t>
-      </w:r>
-    </w:p>
-    <w:p/>
-    <w:p/>
-    <w:p/>
-    <w:p/>
+        <w:t>1. Chro</w:t>
+      </w:r>
+      <w:r>
+        <w:t>me (77.03%)</w:t>
+      </w:r>
+    </w:p>
+    <w:p>
+      <w:r>
+        <w:t>2. Safari (8.87%)</w:t>
+      </w:r>
+    </w:p>
+    <w:p>
+      <w:r>
+        <w:t>3. Firefox (7.69%)</w:t>
+      </w:r>
+    </w:p>
+    <w:p>
+      <w:r>
+        <w:t>4. Microsoft Edge (5.83%)</w:t>
+      </w:r>
+    </w:p>
+    <w:p>
+      <w:r>
+        <w:t>5. Opera (2.43%)</w:t>
+      </w:r>
+    </w:p>
+    <w:p>
+      <w:r>
+        <w:t>6. Internet Explorer (2.15%)</w:t>
+      </w:r>
+    </w:p>
+    <w:p>
+      <w:r>
+        <w:t>7.</w:t>
+      </w:r>
+      <w:r>
+        <w:t xml:space="preserve"> QQ (1.98%)</w:t>
+      </w:r>
+    </w:p>
+    <w:p>
+      <w:r>
+        <w:t xml:space="preserve">8. </w:t>
+      </w:r>
+      <w:proofErr w:type="spellStart"/>
+      <w:r>
+        <w:t>Sogou</w:t>
+      </w:r>
+      <w:proofErr w:type="spellEnd"/>
+      <w:r>
+        <w:t xml:space="preserve"> Explorer (1.76%)</w:t>
+      </w:r>
+    </w:p>
+    <w:p>
+      <w:r>
+        <w:t>9. Yandex (0.91%)</w:t>
+      </w:r>
+    </w:p>
+    <w:p>
+      <w:r>
+        <w:t>10. Brave (0.05%)</w:t>
+      </w:r>
+    </w:p>
+    <w:p>
+      <w:r>
+        <w:t>[8] (</w:t>
+      </w:r>
+      <w:r>
+        <w:t xml:space="preserve">number in list </w:t>
+      </w:r>
+      <w:r>
+        <w:t xml:space="preserve">at bottom of page </w:t>
+      </w:r>
+      <w:r>
+        <w:t>of website used)</w:t>
+      </w:r>
+    </w:p>
     <w:p>
       <w:pPr>
         <w:pBdr>
@@ -640,12 +709,56 @@
         <w:pStyle w:val="Heading1"/>
       </w:pPr>
       <w:r>
+        <w:lastRenderedPageBreak/>
         <w:t>5.8.1</w:t>
       </w:r>
     </w:p>
     <w:p>
       <w:r>
-        <w:t>[Place for your answer]</w:t>
+        <w:rPr>
+          <w:noProof/>
+        </w:rPr>
+        <w:drawing>
+          <wp:inline distT="0" distB="0" distL="0" distR="0" wp14:anchorId="7D2F803C" wp14:editId="5CD315CC">
+            <wp:extent cx="6309918" cy="3642360"/>
+            <wp:effectExtent l="0" t="0" r="0" b="0"/>
+            <wp:docPr id="755498691" name="Picture 1" descr="A screenshot of a computer&#10;&#10;Description automatically generated"/>
+            <wp:cNvGraphicFramePr>
+              <a:graphicFrameLocks xmlns:a="http://schemas.openxmlformats.org/drawingml/2006/main" noChangeAspect="1"/>
+            </wp:cNvGraphicFramePr>
+            <a:graphic xmlns:a="http://schemas.openxmlformats.org/drawingml/2006/main">
+              <a:graphicData uri="http://schemas.openxmlformats.org/drawingml/2006/picture">
+                <pic:pic xmlns:pic="http://schemas.openxmlformats.org/drawingml/2006/picture">
+                  <pic:nvPicPr>
+                    <pic:cNvPr id="755498691" name="Picture 1" descr="A screenshot of a computer&#10;&#10;Description automatically generated"/>
+                    <pic:cNvPicPr/>
+                  </pic:nvPicPr>
+                  <pic:blipFill>
+                    <a:blip r:embed="rId7" cstate="print">
+                      <a:extLst>
+                        <a:ext uri="{28A0092B-C50C-407E-A947-70E740481C1C}">
+                          <a14:useLocalDpi xmlns:a14="http://schemas.microsoft.com/office/drawing/2010/main" val="0"/>
+                        </a:ext>
+                      </a:extLst>
+                    </a:blip>
+                    <a:stretch>
+                      <a:fillRect/>
+                    </a:stretch>
+                  </pic:blipFill>
+                  <pic:spPr>
+                    <a:xfrm>
+                      <a:off x="0" y="0"/>
+                      <a:ext cx="6317248" cy="3646591"/>
+                    </a:xfrm>
+                    <a:prstGeom prst="rect">
+                      <a:avLst/>
+                    </a:prstGeom>
+                  </pic:spPr>
+                </pic:pic>
+              </a:graphicData>
+            </a:graphic>
+          </wp:inline>
+        </w:drawing>
       </w:r>
     </w:p>
     <w:p/>
@@ -680,16 +793,8 @@
     </w:p>
     <w:p>
       <w:r>
-        <w:t>[Place for your answer]</w:t>
-      </w:r>
-    </w:p>
-    <w:p>
-      <w:pPr>
-        <w:rPr>
-          <w:b/>
-          <w:bCs/>
-        </w:rPr>
-      </w:pPr>
+        <w:t>https://github.com/riyeur/ensf381</w:t>
+      </w:r>
     </w:p>
     <w:p>
       <w:pPr>
@@ -707,7 +812,7 @@
           <w:numId w:val="2"/>
         </w:numPr>
       </w:pPr>
-      <w:hyperlink r:id="rId7" w:history="1">
+      <w:hyperlink r:id="rId8" w:history="1">
         <w:r>
           <w:rPr>
             <w:rStyle w:val="Hyperlink"/>
@@ -736,7 +841,7 @@
           <w:numId w:val="2"/>
         </w:numPr>
       </w:pPr>
-      <w:hyperlink r:id="rId8" w:history="1">
+      <w:hyperlink r:id="rId9" w:history="1">
         <w:r>
           <w:rPr>
             <w:rStyle w:val="Hyperlink"/>
@@ -753,7 +858,7 @@
           <w:numId w:val="2"/>
         </w:numPr>
       </w:pPr>
-      <w:hyperlink r:id="rId9" w:history="1">
+      <w:hyperlink r:id="rId10" w:history="1">
         <w:r>
           <w:rPr>
             <w:rStyle w:val="Hyperlink"/>
@@ -770,7 +875,7 @@
           <w:numId w:val="2"/>
         </w:numPr>
       </w:pPr>
-      <w:hyperlink r:id="rId10" w:history="1">
+      <w:hyperlink r:id="rId11" w:history="1">
         <w:r>
           <w:rPr>
             <w:rStyle w:val="Hyperlink"/>
@@ -787,7 +892,7 @@
           <w:numId w:val="2"/>
         </w:numPr>
       </w:pPr>
-      <w:hyperlink r:id="rId11" w:history="1">
+      <w:hyperlink r:id="rId12" w:history="1">
         <w:r>
           <w:rPr>
             <w:rStyle w:val="Hyperlink"/>
@@ -804,8 +909,25 @@
           <w:numId w:val="2"/>
         </w:numPr>
       </w:pPr>
-      <w:r>
-        <w:t>https://www.faceprep.in/computer-networks/whats-difference-between-html-and-http-/</w:t>
+      <w:hyperlink r:id="rId13" w:history="1">
+        <w:r>
+          <w:rPr>
+            <w:rStyle w:val="Hyperlink"/>
+          </w:rPr>
+          <w:t>https://www.faceprep.in/computer-networks/whats-difference-between-html-and-http-/</w:t>
+        </w:r>
+      </w:hyperlink>
+    </w:p>
+    <w:p>
+      <w:pPr>
+        <w:pStyle w:val="ListParagraph"/>
+        <w:numPr>
+          <w:ilvl w:val="0"/>
+          <w:numId w:val="2"/>
+        </w:numPr>
+      </w:pPr>
+      <w:r>
+        <w:t>https://www.browserstack.com/guide/understanding-browser-market-share</w:t>
       </w:r>
     </w:p>
     <w:p/>

</xml_diff>